<commit_message>
changes made after adding the c file
</commit_message>
<xml_diff>
--- a/gitcommands..docx
+++ b/gitcommands..docx
@@ -145,7 +145,15 @@
       </w:r>
       <w:proofErr w:type="spellEnd"/>
       <w:r>
-        <w:t>// this is  a dangerous command used to delete and remove the git repo file from the folder</w:t>
+        <w:t xml:space="preserve">// this is  a dangerous command used to delete and remove the </w:t>
+      </w:r>
+      <w:proofErr w:type="spellStart"/>
+      <w:r>
+        <w:t>git</w:t>
+      </w:r>
+      <w:proofErr w:type="spellEnd"/>
+      <w:r>
+        <w:t xml:space="preserve"> repo file from the folder</w:t>
       </w:r>
     </w:p>
     <w:p>
@@ -363,6 +371,56 @@
       <w:proofErr w:type="spellEnd"/>
       <w:r>
         <w:t xml:space="preserve"> file type *.log</w:t>
+      </w:r>
+    </w:p>
+    <w:p>
+      <w:pPr>
+        <w:pStyle w:val="ListParagraph"/>
+        <w:numPr>
+          <w:ilvl w:val="0"/>
+          <w:numId w:val="1"/>
+        </w:numPr>
+      </w:pPr>
+      <w:r>
+        <w:t xml:space="preserve">Git diff </w:t>
+      </w:r>
+      <w:r>
+        <w:t xml:space="preserve">: </w:t>
+      </w:r>
+      <w:r>
+        <w:t xml:space="preserve">compares staging area and working directory </w:t>
+      </w:r>
+    </w:p>
+    <w:p>
+      <w:pPr>
+        <w:pStyle w:val="ListParagraph"/>
+        <w:numPr>
+          <w:ilvl w:val="0"/>
+          <w:numId w:val="1"/>
+        </w:numPr>
+      </w:pPr>
+      <w:r>
+        <w:t xml:space="preserve">It does not return anything if the </w:t>
+      </w:r>
+      <w:proofErr w:type="spellStart"/>
+      <w:r>
+        <w:t>dir</w:t>
+      </w:r>
+      <w:proofErr w:type="spellEnd"/>
+      <w:r>
+        <w:t xml:space="preserve"> is added to staging area and ready for commit </w:t>
+      </w:r>
+    </w:p>
+    <w:p>
+      <w:pPr>
+        <w:pStyle w:val="ListParagraph"/>
+        <w:numPr>
+          <w:ilvl w:val="0"/>
+          <w:numId w:val="1"/>
+        </w:numPr>
+      </w:pPr>
+      <w:r>
+        <w:t xml:space="preserve">git diff-- staged : compares the previous commit to the current staging area </w:t>
       </w:r>
     </w:p>
     <w:sectPr>

</xml_diff>